<commit_message>
fixed cells to remove 25 min RM5
</commit_message>
<xml_diff>
--- a/data/RM/RM Data Key.docx
+++ b/data/RM/RM Data Key.docx
@@ -7,16 +7,100 @@
         <w:rPr>
           <w:b/>
           <w:bCs/>
+          <w:u w:val="single"/>
         </w:rPr>
       </w:pPr>
       <w:r>
         <w:rPr>
           <w:b/>
           <w:bCs/>
-        </w:rPr>
-        <w:t>Category 1: 2 hours cold, glutamate</w:t>
-      </w:r>
-    </w:p>
+          <w:highlight w:val="green"/>
+          <w:u w:val="single"/>
+        </w:rPr>
+        <w:t>RM1</w:t>
+      </w:r>
+      <w:r>
+        <w:rPr>
+          <w:b/>
+          <w:bCs/>
+          <w:highlight w:val="green"/>
+          <w:u w:val="single"/>
+        </w:rPr>
+        <w:t xml:space="preserve"> (1-1-1)</w:t>
+      </w:r>
+    </w:p>
+    <w:p>
+      <w:r>
+        <w:rPr>
+          <w:b/>
+          <w:bCs/>
+        </w:rPr>
+        <w:t>25205003</w:t>
+      </w:r>
+      <w:r>
+        <w:rPr>
+          <w:b/>
+          <w:bCs/>
+        </w:rPr>
+        <w:t>:</w:t>
+      </w:r>
+      <w:r>
+        <w:t xml:space="preserve"> baseline</w:t>
+      </w:r>
+    </w:p>
+    <w:p>
+      <w:r>
+        <w:rPr>
+          <w:b/>
+          <w:bCs/>
+        </w:rPr>
+        <w:t>25205005</w:t>
+      </w:r>
+      <w:r>
+        <w:rPr>
+          <w:b/>
+          <w:bCs/>
+        </w:rPr>
+        <w:t>-</w:t>
+      </w:r>
+      <w:r>
+        <w:rPr>
+          <w:b/>
+          <w:bCs/>
+        </w:rPr>
+        <w:t>9</w:t>
+      </w:r>
+      <w:r>
+        <w:rPr>
+          <w:b/>
+          <w:bCs/>
+        </w:rPr>
+        <w:t>:</w:t>
+      </w:r>
+      <w:r>
+        <w:t xml:space="preserve"> </w:t>
+      </w:r>
+      <w:r>
+        <w:t xml:space="preserve">5 x 5 minutes </w:t>
+      </w:r>
+      <w:r>
+        <w:t>post HFS</w:t>
+      </w:r>
+    </w:p>
+    <w:p>
+      <w:r>
+        <w:t>Ra: 1.</w:t>
+      </w:r>
+      <w:r>
+        <w:t>7, 1.6, 1.7, 2.0, 2.6, 3.7</w:t>
+      </w:r>
+    </w:p>
+    <w:p>
+      <w:r>
+        <w:t>Coordinates: 410.50, 550.62</w:t>
+      </w:r>
+    </w:p>
+    <w:p/>
     <w:p>
       <w:pPr>
         <w:rPr>
@@ -25,6 +109,104 @@
           <w:u w:val="single"/>
         </w:rPr>
       </w:pPr>
+      <w:r>
+        <w:rPr>
+          <w:b/>
+          <w:bCs/>
+          <w:highlight w:val="green"/>
+          <w:u w:val="single"/>
+        </w:rPr>
+        <w:t>RM</w:t>
+      </w:r>
+      <w:r>
+        <w:rPr>
+          <w:b/>
+          <w:bCs/>
+          <w:highlight w:val="green"/>
+          <w:u w:val="single"/>
+        </w:rPr>
+        <w:t>2</w:t>
+      </w:r>
+      <w:r>
+        <w:rPr>
+          <w:b/>
+          <w:bCs/>
+          <w:highlight w:val="green"/>
+          <w:u w:val="single"/>
+        </w:rPr>
+        <w:t xml:space="preserve"> (1-2-2)</w:t>
+      </w:r>
+    </w:p>
+    <w:p>
+      <w:r>
+        <w:rPr>
+          <w:b/>
+          <w:bCs/>
+        </w:rPr>
+        <w:t>25205015</w:t>
+      </w:r>
+      <w:r>
+        <w:rPr>
+          <w:b/>
+          <w:bCs/>
+        </w:rPr>
+        <w:t>:</w:t>
+      </w:r>
+      <w:r>
+        <w:t xml:space="preserve"> baseline</w:t>
+      </w:r>
+    </w:p>
+    <w:p>
+      <w:r>
+        <w:rPr>
+          <w:b/>
+          <w:bCs/>
+        </w:rPr>
+        <w:t>25205017</w:t>
+      </w:r>
+      <w:r>
+        <w:rPr>
+          <w:b/>
+          <w:bCs/>
+        </w:rPr>
+        <w:t>-</w:t>
+      </w:r>
+      <w:r>
+        <w:rPr>
+          <w:b/>
+          <w:bCs/>
+        </w:rPr>
+        <w:t>21</w:t>
+      </w:r>
+      <w:r>
+        <w:rPr>
+          <w:b/>
+          <w:bCs/>
+        </w:rPr>
+        <w:t>:</w:t>
+      </w:r>
+      <w:r>
+        <w:t xml:space="preserve"> </w:t>
+      </w:r>
+      <w:r>
+        <w:t xml:space="preserve">5 x 5 minutes </w:t>
+      </w:r>
+      <w:r>
+        <w:t>post HFS</w:t>
+      </w:r>
+    </w:p>
+    <w:p>
+      <w:r>
+        <w:t xml:space="preserve">Ra: </w:t>
+      </w:r>
+      <w:r>
+        <w:t>1.8, 1.8, 2.1, 3.5, 2.0, 2.1</w:t>
+      </w:r>
+    </w:p>
+    <w:p>
+      <w:r>
+        <w:t>Coordinates: 235.93, 249.98</w:t>
+      </w:r>
     </w:p>
     <w:p>
       <w:pPr>
@@ -34,32 +216,41 @@
           <w:u w:val="single"/>
         </w:rPr>
       </w:pPr>
-      <w:r>
-        <w:rPr>
-          <w:b/>
-          <w:bCs/>
-          <w:highlight w:val="green"/>
-          <w:u w:val="single"/>
-        </w:rPr>
-        <w:t>RM1</w:t>
-      </w:r>
-      <w:r>
-        <w:rPr>
-          <w:b/>
-          <w:bCs/>
-          <w:highlight w:val="green"/>
-          <w:u w:val="single"/>
-        </w:rPr>
-        <w:t xml:space="preserve"> (1-1-1)</w:t>
-      </w:r>
-    </w:p>
-    <w:p>
-      <w:r>
-        <w:rPr>
-          <w:b/>
-          <w:bCs/>
-        </w:rPr>
-        <w:t>25205003</w:t>
+    </w:p>
+    <w:p>
+      <w:pPr>
+        <w:rPr>
+          <w:b/>
+          <w:bCs/>
+          <w:u w:val="single"/>
+        </w:rPr>
+      </w:pPr>
+      <w:r>
+        <w:rPr>
+          <w:b/>
+          <w:bCs/>
+          <w:highlight w:val="green"/>
+          <w:u w:val="single"/>
+        </w:rPr>
+        <w:t>RM3</w:t>
+      </w:r>
+      <w:r>
+        <w:rPr>
+          <w:b/>
+          <w:bCs/>
+          <w:highlight w:val="green"/>
+          <w:u w:val="single"/>
+        </w:rPr>
+        <w:t xml:space="preserve"> (2-3-1)</w:t>
+      </w:r>
+    </w:p>
+    <w:p>
+      <w:r>
+        <w:rPr>
+          <w:b/>
+          <w:bCs/>
+        </w:rPr>
+        <w:t>25206015</w:t>
       </w:r>
       <w:r>
         <w:rPr>
@@ -78,7 +269,7 @@
           <w:b/>
           <w:bCs/>
         </w:rPr>
-        <w:t>25205005</w:t>
+        <w:t>25206017</w:t>
       </w:r>
       <w:r>
         <w:rPr>
@@ -92,7 +283,7 @@
           <w:b/>
           <w:bCs/>
         </w:rPr>
-        <w:t>9</w:t>
+        <w:t>21</w:t>
       </w:r>
       <w:r>
         <w:rPr>
@@ -113,15 +304,12 @@
     </w:p>
     <w:p>
       <w:r>
-        <w:t>Ra: 1.</w:t>
-      </w:r>
-      <w:r>
-        <w:t>7, 1.6, 1.7, 2.0, 2.6, 3.7</w:t>
-      </w:r>
-    </w:p>
-    <w:p>
-      <w:r>
-        <w:t>Coordinates: 410.50, 550.62</w:t>
+        <w:t>Ra: 1.8, 1.6, 1.5, 1.5, 1.6, 1.6</w:t>
+      </w:r>
+    </w:p>
+    <w:p>
+      <w:r>
+        <w:t>Coordinates: NA</w:t>
       </w:r>
     </w:p>
     <w:p/>
@@ -140,34 +328,16 @@
           <w:highlight w:val="green"/>
           <w:u w:val="single"/>
         </w:rPr>
-        <w:t>RM</w:t>
-      </w:r>
-      <w:r>
-        <w:rPr>
-          <w:b/>
-          <w:bCs/>
-          <w:highlight w:val="green"/>
-          <w:u w:val="single"/>
-        </w:rPr>
-        <w:t>2</w:t>
-      </w:r>
-      <w:r>
-        <w:rPr>
-          <w:b/>
-          <w:bCs/>
-          <w:highlight w:val="green"/>
-          <w:u w:val="single"/>
-        </w:rPr>
-        <w:t xml:space="preserve"> (1-2-2)</w:t>
-      </w:r>
-    </w:p>
-    <w:p>
-      <w:r>
-        <w:rPr>
-          <w:b/>
-          <w:bCs/>
-        </w:rPr>
-        <w:t>25205015</w:t>
+        <w:t>RM4 (4-2-1)</w:t>
+      </w:r>
+    </w:p>
+    <w:p>
+      <w:r>
+        <w:rPr>
+          <w:b/>
+          <w:bCs/>
+        </w:rPr>
+        <w:t>25303009</w:t>
       </w:r>
       <w:r>
         <w:rPr>
@@ -186,7 +356,7 @@
           <w:b/>
           <w:bCs/>
         </w:rPr>
-        <w:t>25205017</w:t>
+        <w:t>25303011</w:t>
       </w:r>
       <w:r>
         <w:rPr>
@@ -200,7 +370,7 @@
           <w:b/>
           <w:bCs/>
         </w:rPr>
-        <w:t>21</w:t>
+        <w:t>15</w:t>
       </w:r>
       <w:r>
         <w:rPr>
@@ -221,17 +391,278 @@
     </w:p>
     <w:p>
       <w:r>
+        <w:t>Ra: 1.1, 1.2, 1.3,  1.3, 1.5</w:t>
+      </w:r>
+    </w:p>
+    <w:p>
+      <w:r>
+        <w:t>Coordinates: (70.21, 241.23)</w:t>
+      </w:r>
+    </w:p>
+    <w:p>
+      <w:pPr>
+        <w:rPr>
+          <w:b/>
+          <w:bCs/>
+          <w:u w:val="single"/>
+        </w:rPr>
+      </w:pPr>
+    </w:p>
+    <w:p>
+      <w:pPr>
+        <w:rPr>
+          <w:b/>
+          <w:bCs/>
+          <w:u w:val="single"/>
+        </w:rPr>
+      </w:pPr>
+      <w:r>
+        <w:rPr>
+          <w:b/>
+          <w:bCs/>
+          <w:highlight w:val="green"/>
+          <w:u w:val="single"/>
+        </w:rPr>
+        <w:t>RM5</w:t>
+      </w:r>
+      <w:r>
+        <w:rPr>
+          <w:b/>
+          <w:bCs/>
+          <w:u w:val="single"/>
+        </w:rPr>
+        <w:t xml:space="preserve"> (</w:t>
+      </w:r>
+      <w:r>
+        <w:rPr>
+          <w:b/>
+          <w:bCs/>
+          <w:highlight w:val="yellow"/>
+          <w:u w:val="single"/>
+        </w:rPr>
+        <w:t>4-3-2</w:t>
+      </w:r>
+      <w:r>
+        <w:rPr>
+          <w:b/>
+          <w:bCs/>
+          <w:u w:val="single"/>
+        </w:rPr>
+        <w:t>)</w:t>
+      </w:r>
+    </w:p>
+    <w:p>
+      <w:r>
+        <w:rPr>
+          <w:b/>
+          <w:bCs/>
+        </w:rPr>
+        <w:t>25303023</w:t>
+      </w:r>
+      <w:r>
+        <w:rPr>
+          <w:b/>
+          <w:bCs/>
+        </w:rPr>
+        <w:t>:</w:t>
+      </w:r>
+      <w:r>
+        <w:t xml:space="preserve"> baseline</w:t>
+      </w:r>
+    </w:p>
+    <w:p>
+      <w:r>
+        <w:rPr>
+          <w:b/>
+          <w:bCs/>
+        </w:rPr>
+        <w:t>25303025</w:t>
+      </w:r>
+      <w:r>
+        <w:rPr>
+          <w:b/>
+          <w:bCs/>
+        </w:rPr>
+        <w:t>-</w:t>
+      </w:r>
+      <w:r>
+        <w:rPr>
+          <w:b/>
+          <w:bCs/>
+        </w:rPr>
+        <w:t>29</w:t>
+      </w:r>
+      <w:r>
+        <w:rPr>
+          <w:b/>
+          <w:bCs/>
+        </w:rPr>
+        <w:t>:</w:t>
+      </w:r>
+      <w:r>
+        <w:t xml:space="preserve"> </w:t>
+      </w:r>
+      <w:r>
+        <w:t xml:space="preserve">4 x 5 minutes </w:t>
+      </w:r>
+      <w:r>
+        <w:t>post HFS</w:t>
+      </w:r>
+      <w:r>
+        <w:t xml:space="preserve"> (lost 1 min into 5</w:t>
+      </w:r>
+      <w:r>
+        <w:rPr>
+          <w:vertAlign w:val="superscript"/>
+        </w:rPr>
+        <w:t>th</w:t>
+      </w:r>
+      <w:r>
+        <w:t xml:space="preserve"> recording)</w:t>
+      </w:r>
+    </w:p>
+    <w:p>
+      <w:r>
+        <w:t>Ra: 2.1, 1.7-2.3, 2.0-2.2, 2.3-3.0</w:t>
+      </w:r>
+    </w:p>
+    <w:p>
+      <w:r>
+        <w:t>Coordinates: (274.54, 653.48)</w:t>
+      </w:r>
+    </w:p>
+    <w:p/>
+    <w:p>
+      <w:pPr>
+        <w:rPr>
+          <w:b/>
+          <w:bCs/>
+          <w:u w:val="single"/>
+        </w:rPr>
+      </w:pPr>
+      <w:r>
+        <w:rPr>
+          <w:b/>
+          <w:bCs/>
+          <w:highlight w:val="green"/>
+          <w:u w:val="single"/>
+        </w:rPr>
+        <w:t>RM6</w:t>
+      </w:r>
+      <w:r>
+        <w:rPr>
+          <w:b/>
+          <w:bCs/>
+          <w:u w:val="single"/>
+        </w:rPr>
+        <w:t xml:space="preserve"> (6-3-2)</w:t>
+      </w:r>
+    </w:p>
+    <w:p>
+      <w:r>
+        <w:rPr>
+          <w:b/>
+          <w:bCs/>
+        </w:rPr>
+        <w:t>25319016</w:t>
+      </w:r>
+      <w:r>
+        <w:rPr>
+          <w:b/>
+          <w:bCs/>
+        </w:rPr>
+        <w:t>:</w:t>
+      </w:r>
+      <w:r>
+        <w:t xml:space="preserve"> baseline</w:t>
+      </w:r>
+    </w:p>
+    <w:p>
+      <w:r>
+        <w:rPr>
+          <w:b/>
+          <w:bCs/>
+        </w:rPr>
+        <w:t>25319018</w:t>
+      </w:r>
+      <w:r>
+        <w:rPr>
+          <w:b/>
+          <w:bCs/>
+        </w:rPr>
+        <w:t>-</w:t>
+      </w:r>
+      <w:r>
+        <w:rPr>
+          <w:b/>
+          <w:bCs/>
+        </w:rPr>
+        <w:t>22</w:t>
+      </w:r>
+      <w:r>
+        <w:rPr>
+          <w:b/>
+          <w:bCs/>
+        </w:rPr>
+        <w:t>:</w:t>
+      </w:r>
+      <w:r>
+        <w:t xml:space="preserve"> </w:t>
+      </w:r>
+      <w:r>
+        <w:t xml:space="preserve">5 x 5 minutes </w:t>
+      </w:r>
+      <w:r>
+        <w:t>post HFS</w:t>
+      </w:r>
+    </w:p>
+    <w:p>
+      <w:r>
         <w:t xml:space="preserve">Ra: </w:t>
       </w:r>
       <w:r>
-        <w:t>1.8, 1.8, 2.1, 3.5, 2.0, 2.1</w:t>
-      </w:r>
-    </w:p>
-    <w:p>
-      <w:r>
-        <w:t>Coordinates: 235.93, 249.98</w:t>
-      </w:r>
-    </w:p>
+        <w:t>1.7 (fluctuating), 2s</w:t>
+      </w:r>
+      <w:r>
+        <w:t xml:space="preserve">, </w:t>
+      </w:r>
+      <w:r>
+        <w:t>2s</w:t>
+      </w:r>
+      <w:r>
+        <w:t xml:space="preserve">, </w:t>
+      </w:r>
+      <w:r>
+        <w:t>2.7</w:t>
+      </w:r>
+      <w:r>
+        <w:t xml:space="preserve">, </w:t>
+      </w:r>
+      <w:r>
+        <w:t>2.5</w:t>
+      </w:r>
+      <w:r>
+        <w:t xml:space="preserve">, </w:t>
+      </w:r>
+      <w:r>
+        <w:t>2.5</w:t>
+      </w:r>
+    </w:p>
+    <w:p>
+      <w:r>
+        <w:t xml:space="preserve">Coordinates: </w:t>
+      </w:r>
+      <w:r>
+        <w:t xml:space="preserve">: (170.17, </w:t>
+      </w:r>
+      <w:r>
+        <w:t>151.77</w:t>
+      </w:r>
+      <w:r>
+        <w:t>)</w:t>
+      </w:r>
+    </w:p>
+    <w:p/>
     <w:p>
       <w:pPr>
         <w:rPr>
@@ -240,41 +671,31 @@
           <w:u w:val="single"/>
         </w:rPr>
       </w:pPr>
-    </w:p>
-    <w:p>
-      <w:pPr>
-        <w:rPr>
-          <w:b/>
-          <w:bCs/>
-          <w:u w:val="single"/>
-        </w:rPr>
-      </w:pPr>
-      <w:r>
-        <w:rPr>
-          <w:b/>
-          <w:bCs/>
-          <w:highlight w:val="green"/>
-          <w:u w:val="single"/>
-        </w:rPr>
-        <w:t>RM3</w:t>
-      </w:r>
-      <w:r>
-        <w:rPr>
-          <w:b/>
-          <w:bCs/>
-          <w:highlight w:val="green"/>
-          <w:u w:val="single"/>
-        </w:rPr>
-        <w:t xml:space="preserve"> (2-3-1)</w:t>
-      </w:r>
-    </w:p>
-    <w:p>
-      <w:r>
-        <w:rPr>
-          <w:b/>
-          <w:bCs/>
-        </w:rPr>
-        <w:t>25206015</w:t>
+      <w:r>
+        <w:rPr>
+          <w:b/>
+          <w:bCs/>
+          <w:highlight w:val="green"/>
+          <w:u w:val="single"/>
+        </w:rPr>
+        <w:t>RM7</w:t>
+      </w:r>
+      <w:r>
+        <w:rPr>
+          <w:b/>
+          <w:bCs/>
+          <w:u w:val="single"/>
+        </w:rPr>
+        <w:t xml:space="preserve"> (6-4-1)</w:t>
+      </w:r>
+    </w:p>
+    <w:p>
+      <w:r>
+        <w:rPr>
+          <w:b/>
+          <w:bCs/>
+        </w:rPr>
+        <w:t>25319028</w:t>
       </w:r>
       <w:r>
         <w:rPr>
@@ -293,7 +714,7 @@
           <w:b/>
           <w:bCs/>
         </w:rPr>
-        <w:t>25206017</w:t>
+        <w:t>25319030</w:t>
       </w:r>
       <w:r>
         <w:rPr>
@@ -307,7 +728,7 @@
           <w:b/>
           <w:bCs/>
         </w:rPr>
-        <w:t>21</w:t>
+        <w:t>34</w:t>
       </w:r>
       <w:r>
         <w:rPr>
@@ -328,479 +749,34 @@
     </w:p>
     <w:p>
       <w:r>
-        <w:t>Ra: 1.8, 1.6, 1.5, 1.5, 1.6, 1.6</w:t>
-      </w:r>
-    </w:p>
-    <w:p>
-      <w:r>
-        <w:t>Coordinates: NA</w:t>
-      </w:r>
-    </w:p>
-    <w:p/>
-    <w:p>
-      <w:pPr>
-        <w:rPr>
-          <w:b/>
-          <w:bCs/>
-          <w:u w:val="single"/>
-        </w:rPr>
-      </w:pPr>
-      <w:r>
-        <w:rPr>
-          <w:b/>
-          <w:bCs/>
-          <w:highlight w:val="green"/>
-          <w:u w:val="single"/>
-        </w:rPr>
-        <w:t>RM4 (4-2-1)</w:t>
-      </w:r>
-    </w:p>
-    <w:p>
-      <w:r>
-        <w:rPr>
-          <w:b/>
-          <w:bCs/>
-        </w:rPr>
-        <w:t>25303009</w:t>
-      </w:r>
-      <w:r>
-        <w:rPr>
-          <w:b/>
-          <w:bCs/>
-        </w:rPr>
-        <w:t>:</w:t>
-      </w:r>
-      <w:r>
-        <w:t xml:space="preserve"> baseline</w:t>
-      </w:r>
-    </w:p>
-    <w:p>
-      <w:r>
-        <w:rPr>
-          <w:b/>
-          <w:bCs/>
-        </w:rPr>
-        <w:t>25303011</w:t>
-      </w:r>
-      <w:r>
-        <w:rPr>
-          <w:b/>
-          <w:bCs/>
-        </w:rPr>
-        <w:t>-</w:t>
-      </w:r>
-      <w:r>
-        <w:rPr>
-          <w:b/>
-          <w:bCs/>
-        </w:rPr>
-        <w:t>15</w:t>
-      </w:r>
-      <w:r>
-        <w:rPr>
-          <w:b/>
-          <w:bCs/>
-        </w:rPr>
-        <w:t>:</w:t>
-      </w:r>
-      <w:r>
-        <w:t xml:space="preserve"> </w:t>
-      </w:r>
-      <w:r>
-        <w:t xml:space="preserve">5 x 5 minutes </w:t>
-      </w:r>
-      <w:r>
-        <w:t>post HFS</w:t>
-      </w:r>
-    </w:p>
-    <w:p>
-      <w:r>
-        <w:t>Ra: 1.1, 1.2, 1.3,  1.3, 1.5</w:t>
-      </w:r>
-    </w:p>
-    <w:p>
-      <w:r>
-        <w:t>Coordinates: (70.21, 241.23)</w:t>
-      </w:r>
-    </w:p>
-    <w:p>
-      <w:pPr>
-        <w:rPr>
-          <w:b/>
-          <w:bCs/>
-          <w:u w:val="single"/>
-        </w:rPr>
-      </w:pPr>
-    </w:p>
-    <w:p>
-      <w:pPr>
-        <w:rPr>
-          <w:b/>
-          <w:bCs/>
-          <w:u w:val="single"/>
-        </w:rPr>
-      </w:pPr>
-      <w:r>
-        <w:rPr>
-          <w:b/>
-          <w:bCs/>
-          <w:highlight w:val="green"/>
-          <w:u w:val="single"/>
-        </w:rPr>
-        <w:t>RM5</w:t>
-      </w:r>
-      <w:r>
-        <w:rPr>
-          <w:b/>
-          <w:bCs/>
-          <w:u w:val="single"/>
-        </w:rPr>
-        <w:t xml:space="preserve"> (</w:t>
-      </w:r>
-      <w:r>
-        <w:rPr>
-          <w:b/>
-          <w:bCs/>
-          <w:highlight w:val="yellow"/>
-          <w:u w:val="single"/>
-        </w:rPr>
-        <w:t>4-3-2</w:t>
-      </w:r>
-      <w:r>
-        <w:rPr>
-          <w:b/>
-          <w:bCs/>
-          <w:u w:val="single"/>
-        </w:rPr>
-        <w:t>)</w:t>
-      </w:r>
-    </w:p>
-    <w:p>
-      <w:r>
-        <w:rPr>
-          <w:b/>
-          <w:bCs/>
-        </w:rPr>
-        <w:t>25303023</w:t>
-      </w:r>
-      <w:r>
-        <w:rPr>
-          <w:b/>
-          <w:bCs/>
-        </w:rPr>
-        <w:t>:</w:t>
-      </w:r>
-      <w:r>
-        <w:t xml:space="preserve"> baseline</w:t>
-      </w:r>
-    </w:p>
-    <w:p>
-      <w:r>
-        <w:rPr>
-          <w:b/>
-          <w:bCs/>
-        </w:rPr>
-        <w:t>25303025</w:t>
-      </w:r>
-      <w:r>
-        <w:rPr>
-          <w:b/>
-          <w:bCs/>
-        </w:rPr>
-        <w:t>-</w:t>
-      </w:r>
-      <w:r>
-        <w:rPr>
-          <w:b/>
-          <w:bCs/>
-        </w:rPr>
-        <w:t>29</w:t>
-      </w:r>
-      <w:r>
-        <w:rPr>
-          <w:b/>
-          <w:bCs/>
-        </w:rPr>
-        <w:t>:</w:t>
-      </w:r>
-      <w:r>
-        <w:t xml:space="preserve"> </w:t>
-      </w:r>
-      <w:r>
-        <w:t xml:space="preserve">4 x 5 minutes </w:t>
-      </w:r>
-      <w:r>
-        <w:t>post HFS</w:t>
-      </w:r>
-      <w:r>
-        <w:t xml:space="preserve"> (lost 1 min into 5</w:t>
-      </w:r>
-      <w:r>
-        <w:rPr>
-          <w:vertAlign w:val="superscript"/>
-        </w:rPr>
-        <w:t>th</w:t>
-      </w:r>
-      <w:r>
-        <w:t xml:space="preserve"> recording)</w:t>
-      </w:r>
-    </w:p>
-    <w:p>
-      <w:r>
-        <w:t>Ra: 2.1, 1.7-2.3, 2.0-2.2, 2.3-3.0</w:t>
-      </w:r>
-    </w:p>
-    <w:p>
-      <w:r>
-        <w:t>Coordinates: (274.54, 653.48)</w:t>
-      </w:r>
-    </w:p>
-    <w:p/>
-    <w:p>
-      <w:pPr>
-        <w:rPr>
-          <w:b/>
-          <w:bCs/>
-          <w:u w:val="single"/>
-        </w:rPr>
-      </w:pPr>
-      <w:r>
-        <w:rPr>
-          <w:b/>
-          <w:bCs/>
-          <w:highlight w:val="green"/>
-          <w:u w:val="single"/>
-        </w:rPr>
-        <w:t>RM6</w:t>
-      </w:r>
-      <w:r>
-        <w:rPr>
-          <w:b/>
-          <w:bCs/>
-          <w:u w:val="single"/>
-        </w:rPr>
-        <w:t xml:space="preserve"> (6-3-2)</w:t>
-      </w:r>
-    </w:p>
-    <w:p>
-      <w:r>
-        <w:rPr>
-          <w:b/>
-          <w:bCs/>
-        </w:rPr>
+        <w:t xml:space="preserve">Ra: </w:t>
+      </w:r>
+      <w:r>
+        <w:t>1.6, 1.7, 1.6, 1.7, 2.0, 2.0</w:t>
+      </w:r>
+    </w:p>
+    <w:p>
+      <w:r>
+        <w:t>Coordinates: : (255.32, 340.30)</w:t>
+      </w:r>
+    </w:p>
+    <w:p/>
+    <w:p>
+      <w:r>
+        <w:rPr>
+          <w:highlight w:val="green"/>
+        </w:rPr>
+        <w:t>RM8</w:t>
+      </w:r>
+    </w:p>
+    <w:p>
+      <w:r>
         <w:t>25319016</w:t>
       </w:r>
-      <w:r>
-        <w:rPr>
-          <w:b/>
-          <w:bCs/>
-        </w:rPr>
-        <w:t>:</w:t>
-      </w:r>
-      <w:r>
-        <w:t xml:space="preserve"> baseline</w:t>
-      </w:r>
-    </w:p>
-    <w:p>
-      <w:r>
-        <w:rPr>
-          <w:b/>
-          <w:bCs/>
-        </w:rPr>
-        <w:t>25319018</w:t>
-      </w:r>
-      <w:r>
-        <w:rPr>
-          <w:b/>
-          <w:bCs/>
-        </w:rPr>
-        <w:t>-</w:t>
-      </w:r>
-      <w:r>
-        <w:rPr>
-          <w:b/>
-          <w:bCs/>
-        </w:rPr>
-        <w:t>22</w:t>
-      </w:r>
-      <w:r>
-        <w:rPr>
-          <w:b/>
-          <w:bCs/>
-        </w:rPr>
-        <w:t>:</w:t>
-      </w:r>
-      <w:r>
-        <w:t xml:space="preserve"> </w:t>
-      </w:r>
-      <w:r>
-        <w:t xml:space="preserve">5 x 5 minutes </w:t>
-      </w:r>
-      <w:r>
-        <w:t>post HFS</w:t>
-      </w:r>
-    </w:p>
-    <w:p>
-      <w:r>
-        <w:t xml:space="preserve">Ra: </w:t>
-      </w:r>
-      <w:r>
-        <w:t>1.7 (fluctuating), 2s</w:t>
-      </w:r>
-      <w:r>
-        <w:t xml:space="preserve">, </w:t>
-      </w:r>
-      <w:r>
-        <w:t>2s</w:t>
-      </w:r>
-      <w:r>
-        <w:t xml:space="preserve">, </w:t>
-      </w:r>
-      <w:r>
-        <w:t>2.7</w:t>
-      </w:r>
-      <w:r>
-        <w:t xml:space="preserve">, </w:t>
-      </w:r>
-      <w:r>
-        <w:t>2.5</w:t>
-      </w:r>
-      <w:r>
-        <w:t xml:space="preserve">, </w:t>
-      </w:r>
-      <w:r>
-        <w:t>2.5</w:t>
-      </w:r>
-    </w:p>
-    <w:p>
-      <w:r>
-        <w:t xml:space="preserve">Coordinates: </w:t>
-      </w:r>
-      <w:r>
-        <w:t xml:space="preserve">: (170.17, </w:t>
-      </w:r>
-      <w:r>
-        <w:t>151.77</w:t>
-      </w:r>
-      <w:r>
-        <w:t>)</w:t>
-      </w:r>
-    </w:p>
-    <w:p/>
-    <w:p>
-      <w:pPr>
-        <w:rPr>
-          <w:b/>
-          <w:bCs/>
-          <w:u w:val="single"/>
-        </w:rPr>
-      </w:pPr>
-      <w:r>
-        <w:rPr>
-          <w:b/>
-          <w:bCs/>
-          <w:highlight w:val="green"/>
-          <w:u w:val="single"/>
-        </w:rPr>
-        <w:t>RM7</w:t>
-      </w:r>
-      <w:r>
-        <w:rPr>
-          <w:b/>
-          <w:bCs/>
-          <w:u w:val="single"/>
-        </w:rPr>
-        <w:t xml:space="preserve"> (6-4-1)</w:t>
-      </w:r>
-    </w:p>
-    <w:p>
-      <w:r>
-        <w:rPr>
-          <w:b/>
-          <w:bCs/>
-        </w:rPr>
-        <w:t>25319028</w:t>
-      </w:r>
-      <w:r>
-        <w:rPr>
-          <w:b/>
-          <w:bCs/>
-        </w:rPr>
-        <w:t>:</w:t>
-      </w:r>
-      <w:r>
-        <w:t xml:space="preserve"> baseline</w:t>
-      </w:r>
-    </w:p>
-    <w:p>
-      <w:r>
-        <w:rPr>
-          <w:b/>
-          <w:bCs/>
-        </w:rPr>
-        <w:t>25319030</w:t>
-      </w:r>
-      <w:r>
-        <w:rPr>
-          <w:b/>
-          <w:bCs/>
-        </w:rPr>
-        <w:t>-</w:t>
-      </w:r>
-      <w:r>
-        <w:rPr>
-          <w:b/>
-          <w:bCs/>
-        </w:rPr>
-        <w:t>34</w:t>
-      </w:r>
-      <w:r>
-        <w:rPr>
-          <w:b/>
-          <w:bCs/>
-        </w:rPr>
-        <w:t>:</w:t>
-      </w:r>
-      <w:r>
-        <w:t xml:space="preserve"> </w:t>
-      </w:r>
-      <w:r>
-        <w:t xml:space="preserve">5 x 5 minutes </w:t>
-      </w:r>
-      <w:r>
-        <w:t>post HFS</w:t>
-      </w:r>
-    </w:p>
-    <w:p>
-      <w:r>
-        <w:t xml:space="preserve">Ra: </w:t>
-      </w:r>
-      <w:r>
-        <w:t>1.6, 1.7, 1.6, 1.7, 2.0, 2.0</w:t>
-      </w:r>
-    </w:p>
-    <w:p>
-      <w:r>
-        <w:t>Coordinates: : (255.32, 340.30)</w:t>
-      </w:r>
-    </w:p>
-    <w:p/>
-    <w:p>
-      <w:r>
-        <w:rPr>
-          <w:highlight w:val="green"/>
-        </w:rPr>
+    </w:p>
+    <w:p>
+      <w:r>
         <w:lastRenderedPageBreak/>
-        <w:t>RM8</w:t>
-      </w:r>
-    </w:p>
-    <w:p>
-      <w:r>
-        <w:t>25319016</w:t>
-      </w:r>
-    </w:p>
-    <w:p>
-      <w:r>
         <w:t>25319018-22</w:t>
       </w:r>
     </w:p>

</xml_diff>

<commit_message>
lots fixed the read me differences fixed the read me
</commit_message>
<xml_diff>
--- a/data/RM/RM Data Key.docx
+++ b/data/RM/RM Data Key.docx
@@ -450,6 +450,14 @@
         </w:rPr>
         <w:t>)</w:t>
       </w:r>
+      <w:r>
+        <w:rPr>
+          <w:b/>
+          <w:bCs/>
+          <w:u w:val="single"/>
+        </w:rPr>
+        <w:t xml:space="preserve"> *25 minutes total, not 30*</w:t>
+      </w:r>
     </w:p>
     <w:p>
       <w:r>
@@ -547,15 +555,7 @@
           <w:highlight w:val="green"/>
           <w:u w:val="single"/>
         </w:rPr>
-        <w:t>RM6</w:t>
-      </w:r>
-      <w:r>
-        <w:rPr>
-          <w:b/>
-          <w:bCs/>
-          <w:u w:val="single"/>
-        </w:rPr>
-        <w:t xml:space="preserve"> (6-3-2)</w:t>
+        <w:t>RM6 (6-3-2)</w:t>
       </w:r>
     </w:p>
     <w:p>
@@ -678,15 +678,7 @@
           <w:highlight w:val="green"/>
           <w:u w:val="single"/>
         </w:rPr>
-        <w:t>RM7</w:t>
-      </w:r>
-      <w:r>
-        <w:rPr>
-          <w:b/>
-          <w:bCs/>
-          <w:u w:val="single"/>
-        </w:rPr>
-        <w:t xml:space="preserve"> (6-4-1)</w:t>
+        <w:t>RM7 (6-4-1)</w:t>
       </w:r>
     </w:p>
     <w:p>
@@ -762,43 +754,303 @@
     </w:p>
     <w:p/>
     <w:p>
-      <w:r>
-        <w:rPr>
-          <w:highlight w:val="green"/>
-        </w:rPr>
-        <w:t>RM8</w:t>
-      </w:r>
-    </w:p>
-    <w:p>
-      <w:r>
+      <w:pPr>
+        <w:rPr>
+          <w:b/>
+          <w:bCs/>
+          <w:u w:val="single"/>
+        </w:rPr>
+      </w:pPr>
+      <w:r>
+        <w:rPr>
+          <w:b/>
+          <w:bCs/>
+          <w:highlight w:val="green"/>
+          <w:u w:val="single"/>
+        </w:rPr>
+        <w:t>RM</w:t>
+      </w:r>
+      <w:r>
+        <w:rPr>
+          <w:b/>
+          <w:bCs/>
+          <w:highlight w:val="green"/>
+          <w:u w:val="single"/>
+        </w:rPr>
+        <w:t>8</w:t>
+      </w:r>
+      <w:r>
+        <w:rPr>
+          <w:b/>
+          <w:bCs/>
+          <w:highlight w:val="green"/>
+          <w:u w:val="single"/>
+        </w:rPr>
+        <w:t xml:space="preserve"> (</w:t>
+      </w:r>
+      <w:r>
+        <w:rPr>
+          <w:b/>
+          <w:bCs/>
+          <w:highlight w:val="green"/>
+          <w:u w:val="single"/>
+        </w:rPr>
+        <w:t>7</w:t>
+      </w:r>
+      <w:r>
+        <w:rPr>
+          <w:b/>
+          <w:bCs/>
+          <w:highlight w:val="green"/>
+          <w:u w:val="single"/>
+        </w:rPr>
+        <w:t>-</w:t>
+      </w:r>
+      <w:r>
+        <w:rPr>
+          <w:b/>
+          <w:bCs/>
+          <w:highlight w:val="green"/>
+          <w:u w:val="single"/>
+        </w:rPr>
+        <w:t>1</w:t>
+      </w:r>
+      <w:r>
+        <w:rPr>
+          <w:b/>
+          <w:bCs/>
+          <w:highlight w:val="green"/>
+          <w:u w:val="single"/>
+        </w:rPr>
+        <w:t>-</w:t>
+      </w:r>
+      <w:r>
+        <w:rPr>
+          <w:b/>
+          <w:bCs/>
+          <w:highlight w:val="green"/>
+          <w:u w:val="single"/>
+        </w:rPr>
+        <w:t>2</w:t>
+      </w:r>
+      <w:r>
+        <w:rPr>
+          <w:b/>
+          <w:bCs/>
+          <w:highlight w:val="green"/>
+          <w:u w:val="single"/>
+        </w:rPr>
+        <w:t>)</w:t>
+      </w:r>
+    </w:p>
+    <w:p>
+      <w:r>
+        <w:rPr>
+          <w:b/>
+          <w:bCs/>
+        </w:rPr>
         <w:t>25319016</w:t>
       </w:r>
-    </w:p>
-    <w:p>
-      <w:r>
+      <w:r>
+        <w:rPr>
+          <w:b/>
+          <w:bCs/>
+        </w:rPr>
+        <w:t>:</w:t>
+      </w:r>
+      <w:r>
+        <w:t xml:space="preserve"> </w:t>
+      </w:r>
+      <w:r>
+        <w:t>baseline</w:t>
+      </w:r>
+    </w:p>
+    <w:p>
+      <w:r>
+        <w:rPr>
+          <w:b/>
+          <w:bCs/>
+        </w:rPr>
         <w:lastRenderedPageBreak/>
         <w:t>25319018-22</w:t>
       </w:r>
-    </w:p>
-    <w:p/>
-    <w:p>
-      <w:r>
-        <w:rPr>
-          <w:highlight w:val="green"/>
-        </w:rPr>
-        <w:t>RM9</w:t>
-      </w:r>
-    </w:p>
-    <w:p>
-      <w:r>
+      <w:r>
+        <w:rPr>
+          <w:b/>
+          <w:bCs/>
+        </w:rPr>
+        <w:t>:</w:t>
+      </w:r>
+      <w:r>
+        <w:t xml:space="preserve"> </w:t>
+      </w:r>
+      <w:r>
+        <w:t xml:space="preserve">5 x 5 minutes </w:t>
+      </w:r>
+      <w:r>
+        <w:t>post HFS</w:t>
+      </w:r>
+    </w:p>
+    <w:p>
+      <w:r>
+        <w:t xml:space="preserve">Ra: </w:t>
+      </w:r>
+      <w:r>
+        <w:t>2.0, 2.0, 3.3, 2.5, 2.3, 2.4</w:t>
+      </w:r>
+    </w:p>
+    <w:p>
+      <w:r>
+        <w:t>Coordinates: (</w:t>
+      </w:r>
+      <w:r>
+        <w:t>184.28, 332.34</w:t>
+      </w:r>
+      <w:r>
+        <w:t>)</w:t>
+      </w:r>
+    </w:p>
+    <w:p/>
+    <w:p/>
+    <w:p>
+      <w:pPr>
+        <w:rPr>
+          <w:b/>
+          <w:bCs/>
+          <w:u w:val="single"/>
+        </w:rPr>
+      </w:pPr>
+      <w:r>
+        <w:rPr>
+          <w:b/>
+          <w:bCs/>
+          <w:highlight w:val="green"/>
+          <w:u w:val="single"/>
+        </w:rPr>
+        <w:t>RM</w:t>
+      </w:r>
+      <w:r>
+        <w:rPr>
+          <w:b/>
+          <w:bCs/>
+          <w:highlight w:val="green"/>
+          <w:u w:val="single"/>
+        </w:rPr>
+        <w:t>9</w:t>
+      </w:r>
+      <w:r>
+        <w:rPr>
+          <w:b/>
+          <w:bCs/>
+          <w:highlight w:val="green"/>
+          <w:u w:val="single"/>
+        </w:rPr>
+        <w:t xml:space="preserve"> (7-</w:t>
+      </w:r>
+      <w:r>
+        <w:rPr>
+          <w:b/>
+          <w:bCs/>
+          <w:highlight w:val="green"/>
+          <w:u w:val="single"/>
+        </w:rPr>
+        <w:t>2</w:t>
+      </w:r>
+      <w:r>
+        <w:rPr>
+          <w:b/>
+          <w:bCs/>
+          <w:highlight w:val="green"/>
+          <w:u w:val="single"/>
+        </w:rPr>
+        <w:t>-</w:t>
+      </w:r>
+      <w:r>
+        <w:rPr>
+          <w:b/>
+          <w:bCs/>
+          <w:highlight w:val="green"/>
+          <w:u w:val="single"/>
+        </w:rPr>
+        <w:t>2</w:t>
+      </w:r>
+      <w:r>
+        <w:rPr>
+          <w:b/>
+          <w:bCs/>
+          <w:highlight w:val="green"/>
+          <w:u w:val="single"/>
+        </w:rPr>
+        <w:t>)</w:t>
+      </w:r>
+    </w:p>
+    <w:p>
+      <w:r>
+        <w:rPr>
+          <w:b/>
+          <w:bCs/>
+        </w:rPr>
         <w:t>25319028</w:t>
       </w:r>
-    </w:p>
-    <w:p>
-      <w:r>
+      <w:r>
+        <w:rPr>
+          <w:b/>
+          <w:bCs/>
+        </w:rPr>
+        <w:t>:</w:t>
+      </w:r>
+      <w:r>
+        <w:t xml:space="preserve"> </w:t>
+      </w:r>
+      <w:r>
+        <w:t>baseline</w:t>
+      </w:r>
+    </w:p>
+    <w:p>
+      <w:r>
+        <w:rPr>
+          <w:b/>
+          <w:bCs/>
+        </w:rPr>
         <w:t>25319030-34</w:t>
       </w:r>
-    </w:p>
+      <w:r>
+        <w:rPr>
+          <w:b/>
+          <w:bCs/>
+        </w:rPr>
+        <w:t>:</w:t>
+      </w:r>
+      <w:r>
+        <w:t xml:space="preserve"> </w:t>
+      </w:r>
+      <w:r>
+        <w:t xml:space="preserve">5 x 5 minutes </w:t>
+      </w:r>
+      <w:r>
+        <w:t>post HFS</w:t>
+      </w:r>
+    </w:p>
+    <w:p>
+      <w:r>
+        <w:t xml:space="preserve">Ra: </w:t>
+      </w:r>
+      <w:r>
+        <w:t>1.4, 1.5, 1.6, 1.7, 1.7, 1,7, 1.7</w:t>
+      </w:r>
+    </w:p>
+    <w:p>
+      <w:r>
+        <w:t>Coordinates: (</w:t>
+      </w:r>
+      <w:r>
+        <w:t>192.07, 400.86</w:t>
+      </w:r>
+      <w:r>
+        <w:t>)</w:t>
+      </w:r>
+    </w:p>
+    <w:p/>
     <w:p/>
     <w:p>
       <w:r>
@@ -818,6 +1070,23 @@
       </w:r>
     </w:p>
     <w:p/>
+    <w:p>
+      <w:pPr>
+        <w:rPr>
+          <w:b/>
+          <w:bCs/>
+          <w:u w:val="single"/>
+        </w:rPr>
+      </w:pPr>
+      <w:r>
+        <w:rPr>
+          <w:b/>
+          <w:bCs/>
+          <w:u w:val="single"/>
+        </w:rPr>
+        <w:t>EXTA BASELINES</w:t>
+      </w:r>
+    </w:p>
     <w:p>
       <w:r>
         <w:rPr>

</xml_diff>